<commit_message>
Module 5.2: Forest Fire Simulation flowchart and code (Noor Al Salihi & Colton Stone)
</commit_message>
<xml_diff>
--- a/module-1/AlSalihi_Assignment1_3_Flowchart_SMALLFONT (1).docx
+++ b/module-1/AlSalihi_Assignment1_3_Flowchart_SMALLFONT (1).docx
@@ -147,6 +147,121 @@
     <w:p>
       <w:r>
         <w:br/>
+      </w:r>
+    </w:p>
+    <w:p>
+      <w:r>
+        <w:rPr>
+          <w:noProof/>
+        </w:rPr>
+        <w:lastRenderedPageBreak/>
+        <w:drawing>
+          <wp:anchor distT="0" distB="0" distL="114300" distR="114300" simplePos="0" relativeHeight="251659264" behindDoc="0" locked="0" layoutInCell="1" allowOverlap="1" wp14:anchorId="3AD2F716" wp14:editId="37D98D26">
+            <wp:simplePos x="0" y="0"/>
+            <wp:positionH relativeFrom="column">
+              <wp:posOffset>0</wp:posOffset>
+            </wp:positionH>
+            <wp:positionV relativeFrom="paragraph">
+              <wp:posOffset>0</wp:posOffset>
+            </wp:positionV>
+            <wp:extent cx="5403532" cy="1128395"/>
+            <wp:effectExtent l="0" t="0" r="6985" b="0"/>
+            <wp:wrapSquare wrapText="bothSides"/>
+            <wp:docPr id="1917958031" name="Picture 1" descr="A screenshot of a computer&#10;&#10;AI-generated content may be incorrect."/>
+            <wp:cNvGraphicFramePr>
+              <a:graphicFrameLocks xmlns:a="http://schemas.openxmlformats.org/drawingml/2006/main" noChangeAspect="1"/>
+            </wp:cNvGraphicFramePr>
+            <a:graphic xmlns:a="http://schemas.openxmlformats.org/drawingml/2006/main">
+              <a:graphicData uri="http://schemas.openxmlformats.org/drawingml/2006/picture">
+                <pic:pic xmlns:pic="http://schemas.openxmlformats.org/drawingml/2006/picture">
+                  <pic:nvPicPr>
+                    <pic:cNvPr id="1917958031" name="Picture 1" descr="A screenshot of a computer&#10;&#10;AI-generated content may be incorrect."/>
+                    <pic:cNvPicPr/>
+                  </pic:nvPicPr>
+                  <pic:blipFill>
+                    <a:blip r:embed="rId8"/>
+                    <a:stretch>
+                      <a:fillRect/>
+                    </a:stretch>
+                  </pic:blipFill>
+                  <pic:spPr>
+                    <a:xfrm>
+                      <a:off x="0" y="0"/>
+                      <a:ext cx="5403532" cy="1128395"/>
+                    </a:xfrm>
+                    <a:prstGeom prst="rect">
+                      <a:avLst/>
+                    </a:prstGeom>
+                  </pic:spPr>
+                </pic:pic>
+              </a:graphicData>
+            </a:graphic>
+          </wp:anchor>
+        </w:drawing>
+      </w:r>
+    </w:p>
+    <w:p/>
+    <w:p/>
+    <w:p/>
+    <w:p/>
+    <w:p/>
+    <w:p/>
+    <w:p>
+      <w:r>
+        <w:rPr>
+          <w:noProof/>
+        </w:rPr>
+        <w:drawing>
+          <wp:anchor distT="0" distB="0" distL="114300" distR="114300" simplePos="0" relativeHeight="251658240" behindDoc="1" locked="0" layoutInCell="1" allowOverlap="1" wp14:anchorId="2AF62477" wp14:editId="734A4D4F">
+            <wp:simplePos x="0" y="0"/>
+            <wp:positionH relativeFrom="column">
+              <wp:posOffset>0</wp:posOffset>
+            </wp:positionH>
+            <wp:positionV relativeFrom="paragraph">
+              <wp:posOffset>0</wp:posOffset>
+            </wp:positionV>
+            <wp:extent cx="5486400" cy="2412365"/>
+            <wp:effectExtent l="0" t="0" r="0" b="6985"/>
+            <wp:wrapTight wrapText="bothSides">
+              <wp:wrapPolygon edited="0">
+                <wp:start x="0" y="0"/>
+                <wp:lineTo x="0" y="21492"/>
+                <wp:lineTo x="21525" y="21492"/>
+                <wp:lineTo x="21525" y="0"/>
+                <wp:lineTo x="0" y="0"/>
+              </wp:wrapPolygon>
+            </wp:wrapTight>
+            <wp:docPr id="1397172920" name="Picture 2" descr="A screenshot of a computer&#10;&#10;AI-generated content may be incorrect."/>
+            <wp:cNvGraphicFramePr>
+              <a:graphicFrameLocks xmlns:a="http://schemas.openxmlformats.org/drawingml/2006/main" noChangeAspect="1"/>
+            </wp:cNvGraphicFramePr>
+            <a:graphic xmlns:a="http://schemas.openxmlformats.org/drawingml/2006/main">
+              <a:graphicData uri="http://schemas.openxmlformats.org/drawingml/2006/picture">
+                <pic:pic xmlns:pic="http://schemas.openxmlformats.org/drawingml/2006/picture">
+                  <pic:nvPicPr>
+                    <pic:cNvPr id="1397172920" name="Picture 2" descr="A screenshot of a computer&#10;&#10;AI-generated content may be incorrect."/>
+                    <pic:cNvPicPr/>
+                  </pic:nvPicPr>
+                  <pic:blipFill>
+                    <a:blip r:embed="rId9"/>
+                    <a:stretch>
+                      <a:fillRect/>
+                    </a:stretch>
+                  </pic:blipFill>
+                  <pic:spPr>
+                    <a:xfrm>
+                      <a:off x="0" y="0"/>
+                      <a:ext cx="5486400" cy="2412365"/>
+                    </a:xfrm>
+                    <a:prstGeom prst="rect">
+                      <a:avLst/>
+                    </a:prstGeom>
+                  </pic:spPr>
+                </pic:pic>
+              </a:graphicData>
+            </a:graphic>
+          </wp:anchor>
+        </w:drawing>
       </w:r>
     </w:p>
     <w:sectPr>

</xml_diff>